<commit_message>
Refactoreo de log, singleton para acceder de todo el proyecto al mismo archivo de log
</commit_message>
<xml_diff>
--- a/BLPObl/docs/Apuntes del Obligatorio.docx
+++ b/BLPObl/docs/Apuntes del Obligatorio.docx
@@ -725,7 +725,10 @@
     </w:p>
     <w:p>
       <w:r>
-        <w:t>La información sube de niveles bajos a niveles bajo</w:t>
+        <w:t xml:space="preserve">La información sube de niveles bajos a niveles </w:t>
+      </w:r>
+      <w:r>
+        <w:t>altos</w:t>
       </w:r>
     </w:p>
     <w:p/>
@@ -876,6 +879,10 @@
     </w:p>
     <w:p>
       <w:r>
+        <w:rPr>
+          <w:noProof/>
+          <w:lang w:eastAsia="es-ES"/>
+        </w:rPr>
         <w:lastRenderedPageBreak/>
         <w:drawing>
           <wp:inline distT="0" distB="0" distL="0" distR="0" wp14:anchorId="7DA58541" wp14:editId="1F99C247">
@@ -916,6 +923,7 @@
     </w:p>
     <w:p/>
     <w:p>
+      <w:bookmarkStart w:id="0" w:name="_GoBack"/>
       <w:r>
         <w:t xml:space="preserve">Run debe verificar si debe hacer o no y verificar si </w:t>
       </w:r>
@@ -947,6 +955,7 @@
         <w:t xml:space="preserve"> bien que lea o es que Hall no me mando nada todavía</w:t>
       </w:r>
     </w:p>
+    <w:bookmarkEnd w:id="0"/>
     <w:p/>
     <w:p>
       <w:pPr>
@@ -1088,8 +1097,6 @@
       <w:r>
         <w:t xml:space="preserve">Con la parte 1 completa de forma independiente, que lea </w:t>
       </w:r>
-      <w:bookmarkStart w:id="0" w:name="_GoBack"/>
-      <w:bookmarkEnd w:id="0"/>
     </w:p>
     <w:sectPr>
       <w:pgSz w:w="11906" w:h="16838"/>

</xml_diff>

<commit_message>
Documentación y ajuste a BLP con caso de que no pueda leer
</commit_message>
<xml_diff>
--- a/BLPObl/docs/Apuntes del Obligatorio.docx
+++ b/BLPObl/docs/Apuntes del Obligatorio.docx
@@ -780,7 +780,10 @@
     <w:p/>
     <w:p>
       <w:r>
-        <w:t xml:space="preserve">Como enviar un 1 o un 0 </w:t>
+        <w:t>Com</w:t>
+      </w:r>
+      <w:r>
+        <w:t xml:space="preserve">o enviar un 1 o un 0 </w:t>
       </w:r>
       <w:proofErr w:type="gramStart"/>
       <w:r>
@@ -788,10 +791,17 @@
       </w:r>
       <w:proofErr w:type="gramEnd"/>
       <w:r>
-        <w:t xml:space="preserve"> a Lile</w:t>
-      </w:r>
-    </w:p>
-    <w:p/>
+        <w:t xml:space="preserve"> a </w:t>
+      </w:r>
+      <w:proofErr w:type="spellStart"/>
+      <w:r>
+        <w:t>Ly</w:t>
+      </w:r>
+      <w:r>
+        <w:t>le</w:t>
+      </w:r>
+      <w:proofErr w:type="spellEnd"/>
+    </w:p>
     <w:p>
       <w:r>
         <w:t xml:space="preserve">H.S. – </w:t>
@@ -812,8 +822,6 @@
         <w:t xml:space="preserve">El objeto existe </w:t>
       </w:r>
     </w:p>
-    <w:p/>
-    <w:p/>
     <w:p>
       <w:r>
         <w:t xml:space="preserve">--- </w:t>
@@ -878,6 +886,7 @@
       </w:r>
     </w:p>
     <w:p>
+      <w:bookmarkStart w:id="0" w:name="_GoBack"/>
       <w:r>
         <w:rPr>
           <w:noProof/>
@@ -920,10 +929,10 @@
           </wp:inline>
         </w:drawing>
       </w:r>
+      <w:bookmarkEnd w:id="0"/>
     </w:p>
     <w:p/>
     <w:p>
-      <w:bookmarkStart w:id="0" w:name="_GoBack"/>
       <w:r>
         <w:t xml:space="preserve">Run debe verificar si debe hacer o no y verificar si </w:t>
       </w:r>
@@ -955,7 +964,6 @@
         <w:t xml:space="preserve"> bien que lea o es que Hall no me mando nada todavía</w:t>
       </w:r>
     </w:p>
-    <w:bookmarkEnd w:id="0"/>
     <w:p/>
     <w:p>
       <w:pPr>

</xml_diff>